<commit_message>
fix test stack plot annotations
</commit_message>
<xml_diff>
--- a/lockdown/eSIR_lockdown_writeup.docx
+++ b/lockdown/eSIR_lockdown_writeup.docx
@@ -494,6 +494,14 @@
         <w:lastRenderedPageBreak/>
         <w:t>Results</w:t>
       </w:r>
+    </w:p>
+    <w:p>
+      <w:pPr>
+        <w:jc w:val="both"/>
+        <w:rPr>
+          <w:rFonts w:eastAsiaTheme="minorEastAsia"/>
+        </w:rPr>
+      </w:pPr>
     </w:p>
     <w:p>
       <w:pPr>

</xml_diff>